<commit_message>
added modified base files
</commit_message>
<xml_diff>
--- a/Problem Statement - Miniproject.docx
+++ b/Problem Statement - Miniproject.docx
@@ -352,7 +352,7 @@
         <w:rPr>
           <w:rtl w:val="0"/>
         </w:rPr>
-        <w:t xml:space="preserve">All the functions, whenever they return an intal, it should have stripped off the leading zeros. For example, the difference of "98" and "103" should be returned as "5", not as "05" or "005". However, the integer value of zero is represented as “0”. That is, return “0” for the difference of “35” and “35”. A parameter intal is never invalid or null and has at least a digit and a null termination. Also, intal as a parameter is not going to have any leading zeros. However, the integer value of zero is represented as “0”.</w:t>
+        <w:t xml:space="preserve">All the functions, whenever they return an intal, it should have stripped off the leading zeros. For example, the difference of "98" and "103" should be returned as "5", not as "05" or "005". However, the integer value of zero is represented as “0”. That is, return “0” for the difference of “35” and “35”. A parameter intal is never invalid or null and has at least a digit and a null termination. Also, intal as a parameter is not going to have any leading zeros. However, the integer value of zero is represented as “0”. That is, input to your functions is guaranteed to have a valid intal and also is guaranteed to never cross 1000 decimal digits for the return value. Function intal_bincoeff, for example, is never expected to have an answer having more than 1000 decimal digits. However, you need to make sure the intermediate values in your functions do not cross 1000 digits.</w:t>
       </w:r>
     </w:p>
     <w:p>
@@ -380,7 +380,7 @@
           <w:b w:val="1"/>
           <w:rtl w:val="0"/>
         </w:rPr>
-        <w:t xml:space="preserve">malloc()</w:t>
+        <w:t xml:space="preserve">malloc(), calloc() or realloc()</w:t>
       </w:r>
       <w:r>
         <w:rPr>
@@ -399,7 +399,7 @@
         <w:rPr>
           <w:rtl w:val="0"/>
         </w:rPr>
-        <w:t xml:space="preserve"> on the returned intal immediately after the validation. It is guaranteed even the returning intal value is going to be less than 10^1000. Any other memory allocated by you should be freed by you before returning to the test function. No global variables should be used.</w:t>
+        <w:t xml:space="preserve"> on the returned intal immediately after the validation. It is guaranteed even the returning intal value is going to be less than 10^1000. Any other memory allocated by you should be freed by you before returning to the test function. Never return a parameter as the return value for an intal. Function intal_pow, for example, needs to allocate memory for the return value even in cases like a^1 where the answer is identical to a. No global variables should be used.</w:t>
       </w:r>
     </w:p>
     <w:p>
@@ -488,7 +488,46 @@
         <w:rPr>
           <w:rtl w:val="0"/>
         </w:rPr>
-        <w:t xml:space="preserve"> functions. Other than the definitions of the functions declared in the header file, you can have your own helper functions. Make sure to keep the helper functions by making them “static”. I hope you know when we need static functions in C (</w:t>
+        <w:t xml:space="preserve"> functions. The library functions that are very close to the functions of </w:t>
+      </w:r>
+      <w:r>
+        <w:rPr>
+          <w:b w:val="1"/>
+          <w:rtl w:val="0"/>
+        </w:rPr>
+        <w:t xml:space="preserve">intal</w:t>
+      </w:r>
+      <w:r>
+        <w:rPr>
+          <w:rtl w:val="0"/>
+        </w:rPr>
+        <w:t xml:space="preserve"> are NOT allowed to be used. So, do NOT use </w:t>
+      </w:r>
+      <w:r>
+        <w:rPr>
+          <w:b w:val="1"/>
+          <w:rtl w:val="0"/>
+        </w:rPr>
+        <w:t xml:space="preserve">qsort()</w:t>
+      </w:r>
+      <w:r>
+        <w:rPr>
+          <w:rtl w:val="0"/>
+        </w:rPr>
+        <w:t xml:space="preserve"> and </w:t>
+      </w:r>
+      <w:r>
+        <w:rPr>
+          <w:b w:val="1"/>
+          <w:rtl w:val="0"/>
+        </w:rPr>
+        <w:t xml:space="preserve">bsearch()</w:t>
+      </w:r>
+      <w:r>
+        <w:rPr>
+          <w:rtl w:val="0"/>
+        </w:rPr>
+        <w:t xml:space="preserve"> declared in stdlib.h. Other than the definitions of the functions declared in the header file, you can have your own helper functions. Make sure to keep the helper functions by making them “static”. I hope you know when we need static functions in C (</w:t>
       </w:r>
       <w:hyperlink r:id="rId6">
         <w:r>
@@ -944,7 +983,20 @@
         <w:rPr>
           <w:rtl w:val="0"/>
         </w:rPr>
-        <w:t xml:space="preserve">Deadline: 23:59 PM on 20th of May 2020</w:t>
+        <w:t xml:space="preserve">Due date: 23:59 PM on </w:t>
+      </w:r>
+      <w:r>
+        <w:rPr>
+          <w:b w:val="1"/>
+          <w:rtl w:val="0"/>
+        </w:rPr>
+        <w:t xml:space="preserve">21th of May</w:t>
+      </w:r>
+      <w:r>
+        <w:rPr>
+          <w:rtl w:val="0"/>
+        </w:rPr>
+        <w:t xml:space="preserve"> 2020</w:t>
       </w:r>
     </w:p>
     <w:p>
@@ -1192,7 +1244,7 @@
         <w:rPr>
           <w:rtl w:val="0"/>
         </w:rPr>
-        <w:t xml:space="preserve">No.</w:t>
+        <w:t xml:space="preserve">No. The difference is always a nonnegative integer. It is essentially the absolute_value_of(intal1 - intal2).</w:t>
       </w:r>
     </w:p>
     <w:p>
@@ -1346,6 +1398,154 @@
         <w:rPr>
           <w:rtl w:val="0"/>
         </w:rPr>
+        <w:t xml:space="preserve">Can we use any library functions declared in the allowed header files like strtol(), qsort() and bsearch() declared in the stdlib.h?</w:t>
+      </w:r>
+    </w:p>
+    <w:p>
+      <w:pPr>
+        <w:numPr>
+          <w:ilvl w:val="1"/>
+          <w:numId w:val="3"/>
+        </w:numPr>
+        <w:ind w:left="1440" w:hanging="360"/>
+        <w:rPr>
+          <w:u w:val="none"/>
+        </w:rPr>
+      </w:pPr>
+      <w:r>
+        <w:rPr>
+          <w:rtl w:val="0"/>
+        </w:rPr>
+        <w:t xml:space="preserve">The library functions that are very close to the functions of </w:t>
+      </w:r>
+      <w:r>
+        <w:rPr>
+          <w:b w:val="1"/>
+          <w:rtl w:val="0"/>
+        </w:rPr>
+        <w:t xml:space="preserve">intal</w:t>
+      </w:r>
+      <w:r>
+        <w:rPr>
+          <w:rtl w:val="0"/>
+        </w:rPr>
+        <w:t xml:space="preserve"> are NOT allowed to be used. So, do NOT use </w:t>
+      </w:r>
+      <w:r>
+        <w:rPr>
+          <w:b w:val="1"/>
+          <w:rtl w:val="0"/>
+        </w:rPr>
+        <w:t xml:space="preserve">qsort()</w:t>
+      </w:r>
+      <w:r>
+        <w:rPr>
+          <w:rtl w:val="0"/>
+        </w:rPr>
+        <w:t xml:space="preserve"> and </w:t>
+      </w:r>
+      <w:r>
+        <w:rPr>
+          <w:b w:val="1"/>
+          <w:rtl w:val="0"/>
+        </w:rPr>
+        <w:t xml:space="preserve">bsearch()</w:t>
+      </w:r>
+      <w:r>
+        <w:rPr>
+          <w:rtl w:val="0"/>
+        </w:rPr>
+        <w:t xml:space="preserve"> declared in stdlib.h.</w:t>
+      </w:r>
+    </w:p>
+    <w:p>
+      <w:pPr>
+        <w:numPr>
+          <w:ilvl w:val="1"/>
+          <w:numId w:val="3"/>
+        </w:numPr>
+        <w:ind w:left="1440" w:hanging="360"/>
+        <w:rPr>
+          <w:u w:val="none"/>
+        </w:rPr>
+      </w:pPr>
+      <w:r>
+        <w:rPr>
+          <w:rtl w:val="0"/>
+        </w:rPr>
+        <w:t xml:space="preserve">As qsort() and bsearch() are too nearer to the problem you are solving, avoid using them. However, strtol() is not much of an use for you as it does not handle integers of arbitrary length.</w:t>
+      </w:r>
+    </w:p>
+    <w:p>
+      <w:pPr>
+        <w:numPr>
+          <w:ilvl w:val="0"/>
+          <w:numId w:val="3"/>
+        </w:numPr>
+        <w:ind w:left="720" w:hanging="360"/>
+        <w:rPr>
+          <w:u w:val="none"/>
+        </w:rPr>
+      </w:pPr>
+      <w:r>
+        <w:rPr>
+          <w:rtl w:val="0"/>
+        </w:rPr>
+        <w:t xml:space="preserve">Coin Row Problem: It is stated in the question that it should be implemented using Dynamic Programming. But it also mentions an O(1) space constraint. Is there a way to implement DP with O(1) space and is it necessary to?</w:t>
+      </w:r>
+    </w:p>
+    <w:p>
+      <w:pPr>
+        <w:numPr>
+          <w:ilvl w:val="1"/>
+          <w:numId w:val="3"/>
+        </w:numPr>
+        <w:ind w:left="1440" w:hanging="360"/>
+        <w:rPr>
+          <w:u w:val="none"/>
+        </w:rPr>
+      </w:pPr>
+      <w:r>
+        <w:rPr>
+          <w:rtl w:val="0"/>
+        </w:rPr>
+        <w:t xml:space="preserve">An intal itself takes a variable space (upto 1000 chars). DP method that uses just a constant width window of the DP table needs only O(1) intals to be stored at any point of time. If you keep the whole DP table, it consumes an extra space of O(n) intals.</w:t>
+      </w:r>
+    </w:p>
+    <w:p>
+      <w:pPr>
+        <w:numPr>
+          <w:ilvl w:val="0"/>
+          <w:numId w:val="3"/>
+        </w:numPr>
+        <w:ind w:left="720" w:hanging="360"/>
+        <w:rPr>
+          <w:u w:val="none"/>
+        </w:rPr>
+      </w:pPr>
+      <w:r>
+        <w:rPr>
+          <w:rtl w:val="0"/>
+        </w:rPr>
+        <w:t xml:space="preserve">Do we need to consider the case where the final answer exceeds a 1000 digits? If so, what are we supposed to do?</w:t>
+      </w:r>
+    </w:p>
+    <w:p>
+      <w:pPr>
+        <w:numPr>
+          <w:ilvl w:val="1"/>
+          <w:numId w:val="3"/>
+        </w:numPr>
+        <w:ind w:left="1440" w:hanging="360"/>
+        <w:rPr>
+          <w:u w:val="none"/>
+        </w:rPr>
+      </w:pPr>
+      <w:r>
+        <w:rPr>
+          <w:rtl w:val="0"/>
+        </w:rPr>
+        <w:t xml:space="preserve">You don’t have to handle such cases. It is guaranteed that the inputs never expect an answer crossing the 1000 digit limit.</w:t>
       </w:r>
     </w:p>
     <w:p>

</xml_diff>